<commit_message>
Fixed Company name in document from template name.
</commit_message>
<xml_diff>
--- a/docs/P2654_C4Model_Architecture.docx
+++ b/docs/P2654_C4Model_Architecture.docx
@@ -7,6 +7,7 @@
         <w:rPr>
           <w:rFonts w:asciiTheme="majorHAnsi" w:eastAsiaTheme="majorEastAsia" w:hAnsiTheme="majorHAnsi" w:cstheme="majorBidi"/>
           <w:caps/>
+          <w:lang w:eastAsia="en-US"/>
         </w:rPr>
         <w:id w:val="-1008675303"/>
         <w:docPartObj>
@@ -18,7 +19,6 @@
         <w:rPr>
           <w:rFonts w:asciiTheme="minorHAnsi" w:eastAsiaTheme="minorHAnsi" w:hAnsiTheme="minorHAnsi" w:cstheme="minorBidi"/>
           <w:caps w:val="0"/>
-          <w:lang w:eastAsia="en-US"/>
         </w:rPr>
       </w:sdtEndPr>
       <w:sdtContent>
@@ -41,6 +41,7 @@
                 <w:rPr>
                   <w:rFonts w:asciiTheme="majorHAnsi" w:eastAsiaTheme="majorEastAsia" w:hAnsiTheme="majorHAnsi" w:cstheme="majorBidi"/>
                   <w:caps/>
+                  <w:lang w:eastAsia="en-US"/>
                 </w:rPr>
                 <w:alias w:val="Company"/>
                 <w:id w:val="15524243"/>
@@ -50,6 +51,11 @@
                 <w:dataBinding w:prefixMappings="xmlns:ns0='http://schemas.openxmlformats.org/officeDocument/2006/extended-properties'" w:xpath="/ns0:Properties[1]/ns0:Company[1]" w:storeItemID="{6668398D-A668-4E3E-A5EB-62B293D839F1}"/>
                 <w:text/>
               </w:sdtPr>
+              <w:sdtEndPr>
+                <w:rPr>
+                  <w:lang w:eastAsia="ja-JP"/>
+                </w:rPr>
+              </w:sdtEndPr>
               <w:sdtContent>
                 <w:tc>
                   <w:tcPr>
@@ -69,7 +75,7 @@
                         <w:rFonts w:asciiTheme="majorHAnsi" w:eastAsiaTheme="majorEastAsia" w:hAnsiTheme="majorHAnsi" w:cstheme="majorBidi"/>
                         <w:caps/>
                       </w:rPr>
-                      <w:t>Hewlett-Packard</w:t>
+                      <w:t>VT Enterprises Consulting Services</w:t>
                     </w:r>
                   </w:p>
                 </w:tc>
@@ -97,6 +103,7 @@
                 <w:dataBinding w:prefixMappings="xmlns:ns0='http://schemas.openxmlformats.org/package/2006/metadata/core-properties' xmlns:ns1='http://purl.org/dc/elements/1.1/'" w:xpath="/ns0:coreProperties[1]/ns1:title[1]" w:storeItemID="{6C3C8BC8-F283-45AE-878A-BAB7291924A1}"/>
                 <w:text/>
               </w:sdtPr>
+              <w:sdtEndPr/>
               <w:sdtContent>
                 <w:tc>
                   <w:tcPr>
@@ -150,6 +157,7 @@
                 <w:dataBinding w:prefixMappings="xmlns:ns0='http://schemas.openxmlformats.org/package/2006/metadata/core-properties' xmlns:ns1='http://purl.org/dc/elements/1.1/'" w:xpath="/ns0:coreProperties[1]/ns1:subject[1]" w:storeItemID="{6C3C8BC8-F283-45AE-878A-BAB7291924A1}"/>
                 <w:text/>
               </w:sdtPr>
+              <w:sdtEndPr/>
               <w:sdtContent>
                 <w:tc>
                   <w:tcPr>
@@ -219,6 +227,7 @@
                 <w:dataBinding w:prefixMappings="xmlns:ns0='http://schemas.openxmlformats.org/package/2006/metadata/core-properties' xmlns:ns1='http://purl.org/dc/elements/1.1/'" w:xpath="/ns0:coreProperties[1]/ns1:creator[1]" w:storeItemID="{6C3C8BC8-F283-45AE-878A-BAB7291924A1}"/>
                 <w:text/>
               </w:sdtPr>
+              <w:sdtEndPr/>
               <w:sdtContent>
                 <w:tc>
                   <w:tcPr>
@@ -270,6 +279,7 @@
                   <w:calendar w:val="gregorian"/>
                 </w:date>
               </w:sdtPr>
+              <w:sdtEndPr/>
               <w:sdtContent>
                 <w:tc>
                   <w:tcPr>
@@ -314,13 +324,11 @@
               <w:sdtPr>
                 <w:alias w:val="Abstract"/>
                 <w:id w:val="8276291"/>
-                <w:placeholder>
-                  <w:docPart w:val="113909487D364991B7B76EF7D3E9D480"/>
-                </w:placeholder>
                 <w:showingPlcHdr/>
                 <w:dataBinding w:prefixMappings="xmlns:ns0='http://schemas.microsoft.com/office/2006/coverPageProps'" w:xpath="/ns0:CoverPageProperties[1]/ns0:Abstract[1]" w:storeItemID="{55AF091B-3C7A-41E3-B477-F2FDAA23CFDA}"/>
                 <w:text/>
               </w:sdtPr>
+              <w:sdtEndPr/>
               <w:sdtContent>
                 <w:tc>
                   <w:tcPr>
@@ -376,6 +384,8 @@
           <w:docGrid w:linePitch="360"/>
         </w:sectPr>
       </w:pPr>
+      <w:bookmarkStart w:id="0" w:name="_GoBack"/>
+      <w:bookmarkEnd w:id="0"/>
       <w:r>
         <w:br w:type="page"/>
       </w:r>
@@ -383,6 +393,9 @@
     <w:p/>
     <w:p>
       <w:r>
+        <w:rPr>
+          <w:noProof/>
+        </w:rPr>
         <w:drawing>
           <wp:inline distT="0" distB="0" distL="0" distR="0" wp14:anchorId="7F1595C7" wp14:editId="7A1FDDD6">
             <wp:extent cx="8501159" cy="5062550"/>
@@ -427,14 +440,27 @@
       <w:r>
         <w:t xml:space="preserve">Figure </w:t>
       </w:r>
-      <w:fldSimple w:instr=" SEQ Figure \* ARABIC ">
-        <w:r>
-          <w:rPr>
-            <w:noProof/>
-          </w:rPr>
-          <w:t>1</w:t>
-        </w:r>
-      </w:fldSimple>
+      <w:r>
+        <w:fldChar w:fldCharType="begin"/>
+      </w:r>
+      <w:r>
+        <w:instrText xml:space="preserve"> SEQ Figure \* ARABIC </w:instrText>
+      </w:r>
+      <w:r>
+        <w:fldChar w:fldCharType="separate"/>
+      </w:r>
+      <w:r>
+        <w:rPr>
+          <w:noProof/>
+        </w:rPr>
+        <w:t>1</w:t>
+      </w:r>
+      <w:r>
+        <w:rPr>
+          <w:noProof/>
+        </w:rPr>
+        <w:fldChar w:fldCharType="end"/>
+      </w:r>
       <w:r>
         <w:t>: Device Context</w:t>
       </w:r>
@@ -450,6 +476,9 @@
     </w:p>
     <w:p>
       <w:r>
+        <w:rPr>
+          <w:noProof/>
+        </w:rPr>
         <w:drawing>
           <wp:inline distT="0" distB="0" distL="0" distR="0" wp14:anchorId="2A6385A1" wp14:editId="2BB2FBA4">
             <wp:extent cx="8750594" cy="4585648"/>
@@ -494,14 +523,27 @@
       <w:r>
         <w:t xml:space="preserve">Figure </w:t>
       </w:r>
-      <w:fldSimple w:instr=" SEQ Figure \* ARABIC ">
-        <w:r>
-          <w:rPr>
-            <w:noProof/>
-          </w:rPr>
-          <w:t>2</w:t>
-        </w:r>
-      </w:fldSimple>
+      <w:r>
+        <w:fldChar w:fldCharType="begin"/>
+      </w:r>
+      <w:r>
+        <w:instrText xml:space="preserve"> SEQ Figure \* ARABIC </w:instrText>
+      </w:r>
+      <w:r>
+        <w:fldChar w:fldCharType="separate"/>
+      </w:r>
+      <w:r>
+        <w:rPr>
+          <w:noProof/>
+        </w:rPr>
+        <w:t>2</w:t>
+      </w:r>
+      <w:r>
+        <w:rPr>
+          <w:noProof/>
+        </w:rPr>
+        <w:fldChar w:fldCharType="end"/>
+      </w:r>
       <w:r>
         <w:t>: Board ICT Context</w:t>
       </w:r>
@@ -511,6 +553,9 @@
     <w:p/>
     <w:p>
       <w:r>
+        <w:rPr>
+          <w:noProof/>
+        </w:rPr>
         <w:drawing>
           <wp:inline distT="0" distB="0" distL="0" distR="0" wp14:anchorId="3C6D3995" wp14:editId="510DA9EA">
             <wp:extent cx="8673290" cy="4722125"/>
@@ -556,14 +601,27 @@
       <w:r>
         <w:t xml:space="preserve">Figure </w:t>
       </w:r>
-      <w:fldSimple w:instr=" SEQ Figure \* ARABIC ">
-        <w:r>
-          <w:rPr>
-            <w:noProof/>
-          </w:rPr>
-          <w:t>3</w:t>
-        </w:r>
-      </w:fldSimple>
+      <w:r>
+        <w:fldChar w:fldCharType="begin"/>
+      </w:r>
+      <w:r>
+        <w:instrText xml:space="preserve"> SEQ Figure \* ARABIC </w:instrText>
+      </w:r>
+      <w:r>
+        <w:fldChar w:fldCharType="separate"/>
+      </w:r>
+      <w:r>
+        <w:rPr>
+          <w:noProof/>
+        </w:rPr>
+        <w:t>3</w:t>
+      </w:r>
+      <w:r>
+        <w:rPr>
+          <w:noProof/>
+        </w:rPr>
+        <w:fldChar w:fldCharType="end"/>
+      </w:r>
       <w:r>
         <w:t>: Board FCT Context</w:t>
       </w:r>
@@ -571,6 +629,9 @@
     <w:p/>
     <w:p>
       <w:r>
+        <w:rPr>
+          <w:noProof/>
+        </w:rPr>
         <w:drawing>
           <wp:inline distT="0" distB="0" distL="0" distR="0" wp14:anchorId="662B17DB" wp14:editId="76CD9BB8">
             <wp:extent cx="8871045" cy="4642134"/>
@@ -615,14 +676,27 @@
       <w:r>
         <w:t xml:space="preserve">Figure </w:t>
       </w:r>
-      <w:fldSimple w:instr=" SEQ Figure \* ARABIC ">
-        <w:r>
-          <w:rPr>
-            <w:noProof/>
-          </w:rPr>
-          <w:t>4</w:t>
-        </w:r>
-      </w:fldSimple>
+      <w:r>
+        <w:fldChar w:fldCharType="begin"/>
+      </w:r>
+      <w:r>
+        <w:instrText xml:space="preserve"> SEQ Figure \* ARABIC </w:instrText>
+      </w:r>
+      <w:r>
+        <w:fldChar w:fldCharType="separate"/>
+      </w:r>
+      <w:r>
+        <w:rPr>
+          <w:noProof/>
+        </w:rPr>
+        <w:t>4</w:t>
+      </w:r>
+      <w:r>
+        <w:rPr>
+          <w:noProof/>
+        </w:rPr>
+        <w:fldChar w:fldCharType="end"/>
+      </w:r>
       <w:r>
         <w:t>: Board JTAG Context</w:t>
       </w:r>
@@ -632,6 +706,9 @@
     <w:p/>
     <w:p>
       <w:r>
+        <w:rPr>
+          <w:noProof/>
+        </w:rPr>
         <w:drawing>
           <wp:inline distT="0" distB="0" distL="0" distR="0" wp14:anchorId="55C3D1BE" wp14:editId="713260EC">
             <wp:extent cx="8857397" cy="4861158"/>
@@ -676,14 +753,27 @@
       <w:r>
         <w:t xml:space="preserve">Figure </w:t>
       </w:r>
-      <w:fldSimple w:instr=" SEQ Figure \* ARABIC ">
-        <w:r>
-          <w:rPr>
-            <w:noProof/>
-          </w:rPr>
-          <w:t>5</w:t>
-        </w:r>
-      </w:fldSimple>
+      <w:r>
+        <w:fldChar w:fldCharType="begin"/>
+      </w:r>
+      <w:r>
+        <w:instrText xml:space="preserve"> SEQ Figure \* ARABIC </w:instrText>
+      </w:r>
+      <w:r>
+        <w:fldChar w:fldCharType="separate"/>
+      </w:r>
+      <w:r>
+        <w:rPr>
+          <w:noProof/>
+        </w:rPr>
+        <w:t>5</w:t>
+      </w:r>
+      <w:r>
+        <w:rPr>
+          <w:noProof/>
+        </w:rPr>
+        <w:fldChar w:fldCharType="end"/>
+      </w:r>
       <w:r>
         <w:t>: Board Embedded System Context</w:t>
       </w:r>
@@ -700,6 +790,9 @@
     </w:p>
     <w:p>
       <w:r>
+        <w:rPr>
+          <w:noProof/>
+        </w:rPr>
         <w:drawing>
           <wp:inline distT="0" distB="0" distL="0" distR="0" wp14:anchorId="5DB404CA" wp14:editId="574B505E">
             <wp:extent cx="8952931" cy="4620898"/>
@@ -744,14 +837,27 @@
       <w:r>
         <w:t xml:space="preserve">Figure </w:t>
       </w:r>
-      <w:fldSimple w:instr=" SEQ Figure \* ARABIC ">
-        <w:r>
-          <w:rPr>
-            <w:noProof/>
-          </w:rPr>
-          <w:t>6</w:t>
-        </w:r>
-      </w:fldSimple>
+      <w:r>
+        <w:fldChar w:fldCharType="begin"/>
+      </w:r>
+      <w:r>
+        <w:instrText xml:space="preserve"> SEQ Figure \* ARABIC </w:instrText>
+      </w:r>
+      <w:r>
+        <w:fldChar w:fldCharType="separate"/>
+      </w:r>
+      <w:r>
+        <w:rPr>
+          <w:noProof/>
+        </w:rPr>
+        <w:t>6</w:t>
+      </w:r>
+      <w:r>
+        <w:rPr>
+          <w:noProof/>
+        </w:rPr>
+        <w:fldChar w:fldCharType="end"/>
+      </w:r>
       <w:r>
         <w:t>: System FCT Context</w:t>
       </w:r>
@@ -795,6 +901,9 @@
     </w:p>
     <w:p>
       <w:r>
+        <w:rPr>
+          <w:noProof/>
+        </w:rPr>
         <w:lastRenderedPageBreak/>
         <w:drawing>
           <wp:inline distT="0" distB="0" distL="0" distR="0" wp14:anchorId="7F582DCC" wp14:editId="74E1E251">
@@ -840,24 +949,14 @@
       <w:r>
         <w:t xml:space="preserve">Figure </w:t>
       </w:r>
-      <w:r>
-        <w:fldChar w:fldCharType="begin"/>
-      </w:r>
-      <w:r>
-        <w:instrText xml:space="preserve"> SEQ Figure \* ARABIC </w:instrText>
-      </w:r>
-      <w:r>
-        <w:fldChar w:fldCharType="separate"/>
-      </w:r>
-      <w:r>
-        <w:rPr>
-          <w:noProof/>
-        </w:rPr>
-        <w:t>7</w:t>
-      </w:r>
-      <w:r>
-        <w:fldChar w:fldCharType="end"/>
-      </w:r>
+      <w:fldSimple w:instr=" SEQ Figure \* ARABIC ">
+        <w:r>
+          <w:rPr>
+            <w:noProof/>
+          </w:rPr>
+          <w:t>7</w:t>
+        </w:r>
+      </w:fldSimple>
       <w:r>
         <w:t>: Device EDA Tooling System Containers</w:t>
       </w:r>
@@ -876,6 +975,9 @@
     </w:p>
     <w:p>
       <w:r>
+        <w:rPr>
+          <w:noProof/>
+        </w:rPr>
         <w:lastRenderedPageBreak/>
         <w:drawing>
           <wp:inline distT="0" distB="0" distL="0" distR="0" wp14:anchorId="1A3E8065" wp14:editId="6AD06719">
@@ -921,14 +1023,27 @@
       <w:r>
         <w:t xml:space="preserve">Figure </w:t>
       </w:r>
-      <w:fldSimple w:instr=" SEQ Figure \* ARABIC ">
-        <w:r>
-          <w:rPr>
-            <w:noProof/>
-          </w:rPr>
-          <w:t>8</w:t>
-        </w:r>
-      </w:fldSimple>
+      <w:r>
+        <w:fldChar w:fldCharType="begin"/>
+      </w:r>
+      <w:r>
+        <w:instrText xml:space="preserve"> SEQ Figure \* ARABIC </w:instrText>
+      </w:r>
+      <w:r>
+        <w:fldChar w:fldCharType="separate"/>
+      </w:r>
+      <w:r>
+        <w:rPr>
+          <w:noProof/>
+        </w:rPr>
+        <w:t>8</w:t>
+      </w:r>
+      <w:r>
+        <w:rPr>
+          <w:noProof/>
+        </w:rPr>
+        <w:fldChar w:fldCharType="end"/>
+      </w:r>
       <w:r>
         <w:t>: Device ATE System Containers</w:t>
       </w:r>
@@ -956,6 +1071,9 @@
     </w:p>
     <w:p>
       <w:r>
+        <w:rPr>
+          <w:noProof/>
+        </w:rPr>
         <w:drawing>
           <wp:inline distT="0" distB="0" distL="0" distR="0" wp14:anchorId="1825731E" wp14:editId="6FBE06DC">
             <wp:extent cx="7670042" cy="5265779"/>
@@ -1000,14 +1118,27 @@
       <w:r>
         <w:t xml:space="preserve">Figure </w:t>
       </w:r>
-      <w:fldSimple w:instr=" SEQ Figure \* ARABIC ">
-        <w:r>
-          <w:rPr>
-            <w:noProof/>
-          </w:rPr>
-          <w:t>9</w:t>
-        </w:r>
-      </w:fldSimple>
+      <w:r>
+        <w:fldChar w:fldCharType="begin"/>
+      </w:r>
+      <w:r>
+        <w:instrText xml:space="preserve"> SEQ Figure \* ARABIC </w:instrText>
+      </w:r>
+      <w:r>
+        <w:fldChar w:fldCharType="separate"/>
+      </w:r>
+      <w:r>
+        <w:rPr>
+          <w:noProof/>
+        </w:rPr>
+        <w:t>9</w:t>
+      </w:r>
+      <w:r>
+        <w:rPr>
+          <w:noProof/>
+        </w:rPr>
+        <w:fldChar w:fldCharType="end"/>
+      </w:r>
       <w:r>
         <w:t>: Board EDA Tooling System Container</w:t>
       </w:r>
@@ -1017,6 +1148,9 @@
     </w:p>
     <w:p>
       <w:r>
+        <w:rPr>
+          <w:noProof/>
+        </w:rPr>
         <w:lastRenderedPageBreak/>
         <w:drawing>
           <wp:inline distT="0" distB="0" distL="0" distR="0" wp14:anchorId="681A1244" wp14:editId="4B3BAD91">
@@ -1062,20 +1196,36 @@
       <w:r>
         <w:t xml:space="preserve">Figure </w:t>
       </w:r>
-      <w:fldSimple w:instr=" SEQ Figure \* ARABIC ">
-        <w:r>
-          <w:rPr>
-            <w:noProof/>
-          </w:rPr>
-          <w:t>10</w:t>
-        </w:r>
-      </w:fldSimple>
+      <w:r>
+        <w:fldChar w:fldCharType="begin"/>
+      </w:r>
+      <w:r>
+        <w:instrText xml:space="preserve"> SEQ Figure \* ARABIC </w:instrText>
+      </w:r>
+      <w:r>
+        <w:fldChar w:fldCharType="separate"/>
+      </w:r>
+      <w:r>
+        <w:rPr>
+          <w:noProof/>
+        </w:rPr>
+        <w:t>10</w:t>
+      </w:r>
+      <w:r>
+        <w:rPr>
+          <w:noProof/>
+        </w:rPr>
+        <w:fldChar w:fldCharType="end"/>
+      </w:r>
       <w:r>
         <w:t>: Board ATPG Tooling System Containers</w:t>
       </w:r>
     </w:p>
     <w:p>
       <w:r>
+        <w:rPr>
+          <w:noProof/>
+        </w:rPr>
         <w:lastRenderedPageBreak/>
         <w:drawing>
           <wp:inline distT="0" distB="0" distL="0" distR="0" wp14:anchorId="4B7E7EF9" wp14:editId="4ED9F47E">
@@ -1121,14 +1271,30 @@
       <w:r>
         <w:t xml:space="preserve">Figure </w:t>
       </w:r>
-      <w:fldSimple w:instr=" SEQ Figure \* ARABIC ">
-        <w:r>
-          <w:rPr>
-            <w:noProof/>
-          </w:rPr>
-          <w:t>11</w:t>
-        </w:r>
-      </w:fldSimple>
+      <w:r>
+        <w:fldChar w:fldCharType="begin"/>
+      </w:r>
+      <w:r>
+        <w:instrText xml:space="preserve"> SEQ</w:instrText>
+      </w:r>
+      <w:r>
+        <w:instrText xml:space="preserve"> Figure \* ARABIC </w:instrText>
+      </w:r>
+      <w:r>
+        <w:fldChar w:fldCharType="separate"/>
+      </w:r>
+      <w:r>
+        <w:rPr>
+          <w:noProof/>
+        </w:rPr>
+        <w:t>11</w:t>
+      </w:r>
+      <w:r>
+        <w:rPr>
+          <w:noProof/>
+        </w:rPr>
+        <w:fldChar w:fldCharType="end"/>
+      </w:r>
       <w:r>
         <w:t>: Board ECAD Tooling Containers</w:t>
       </w:r>
@@ -1147,6 +1313,9 @@
     </w:p>
     <w:p>
       <w:r>
+        <w:rPr>
+          <w:noProof/>
+        </w:rPr>
         <w:lastRenderedPageBreak/>
         <w:drawing>
           <wp:inline distT="0" distB="0" distL="0" distR="0" wp14:anchorId="571A75FC" wp14:editId="2D2D1B51">
@@ -1192,14 +1361,27 @@
       <w:r>
         <w:t xml:space="preserve">Figure </w:t>
       </w:r>
-      <w:fldSimple w:instr=" SEQ Figure \* ARABIC ">
-        <w:r>
-          <w:rPr>
-            <w:noProof/>
-          </w:rPr>
-          <w:t>12</w:t>
-        </w:r>
-      </w:fldSimple>
+      <w:r>
+        <w:fldChar w:fldCharType="begin"/>
+      </w:r>
+      <w:r>
+        <w:instrText xml:space="preserve"> SEQ Figure \* ARABIC </w:instrText>
+      </w:r>
+      <w:r>
+        <w:fldChar w:fldCharType="separate"/>
+      </w:r>
+      <w:r>
+        <w:rPr>
+          <w:noProof/>
+        </w:rPr>
+        <w:t>12</w:t>
+      </w:r>
+      <w:r>
+        <w:rPr>
+          <w:noProof/>
+        </w:rPr>
+        <w:fldChar w:fldCharType="end"/>
+      </w:r>
       <w:r>
         <w:t>: Board ICT System Containers</w:t>
       </w:r>
@@ -1240,10 +1422,7 @@
         </w:sectPr>
       </w:pPr>
     </w:p>
-    <w:p>
-      <w:bookmarkStart w:id="0" w:name="_GoBack"/>
-      <w:bookmarkEnd w:id="0"/>
-    </w:p>
+    <w:p/>
     <w:p>
       <w:pPr>
         <w:pStyle w:val="Heading1"/>
@@ -2127,36 +2306,6 @@
         </w:p>
       </w:docPartBody>
     </w:docPart>
-    <w:docPart>
-      <w:docPartPr>
-        <w:name w:val="1261FEB1E25043DD846FB4023FB2F091"/>
-        <w:category>
-          <w:name w:val="General"/>
-          <w:gallery w:val="placeholder"/>
-        </w:category>
-        <w:types>
-          <w:type w:val="bbPlcHdr"/>
-        </w:types>
-        <w:behaviors>
-          <w:behavior w:val="content"/>
-        </w:behaviors>
-        <w:guid w:val="{85987DCD-E031-4B04-8CA9-BBB7566CB5DC}"/>
-      </w:docPartPr>
-      <w:docPartBody>
-        <w:p>
-          <w:pPr>
-            <w:pStyle w:val="1261FEB1E25043DD846FB4023FB2F091"/>
-          </w:pPr>
-          <w:r>
-            <w:rPr>
-              <w:b/>
-              <w:bCs/>
-            </w:rPr>
-            <w:t>[Pick the date]</w:t>
-          </w:r>
-        </w:p>
-      </w:docPartBody>
-    </w:docPart>
   </w:docParts>
 </w:glossaryDocument>
 </file>
@@ -2210,6 +2359,8 @@
     <w:rsidRoot w:val="00CC5987"/>
     <w:rsid w:val="00091CEA"/>
     <w:rsid w:val="00CC5987"/>
+    <w:rsid w:val="00D25827"/>
+    <w:rsid w:val="00FC3088"/>
   </w:rsids>
   <m:mathPr>
     <m:mathFont m:val="Cambria Math"/>
@@ -2956,7 +3107,7 @@
 </file>
 
 <file path=customXml/itemProps1.xml><?xml version="1.0" encoding="utf-8"?>
-<ds:datastoreItem xmlns:ds="http://schemas.openxmlformats.org/officeDocument/2006/customXml" ds:itemID="{7D370A72-AF31-4B0A-8CFE-9B509350168B}">
+<ds:datastoreItem xmlns:ds="http://schemas.openxmlformats.org/officeDocument/2006/customXml" ds:itemID="{266D49D8-7E32-4502-848C-E8A2A361312C}">
   <ds:schemaRefs>
     <ds:schemaRef ds:uri="http://schemas.openxmlformats.org/officeDocument/2006/bibliography"/>
   </ds:schemaRefs>

</xml_diff>